<commit_message>
new screenshots, reorganization and changes to County Run Book
</commit_message>
<xml_diff>
--- a/docs/reference_fandf_pages.docx
+++ b/docs/reference_fandf_pages.docx
@@ -6,14 +6,85 @@
       <w:r>
         <w:t>Hello world.</w:t>
       </w:r>
+      <w:bookmarkStart w:id="0" w:name="_GoBack"/>
+      <w:bookmarkEnd w:id="0"/>
+    </w:p>
+    <w:p/>
+    <w:p/>
+    <w:p/>
+    <w:p>
+      <w:pPr>
+        <w:tabs>
+          <w:tab w:val="left" w:pos="1241"/>
+        </w:tabs>
+      </w:pPr>
+      <w:r>
+        <w:tab/>
+      </w:r>
+      <w:r>
+        <w:rPr>
+          <w:noProof/>
+        </w:rPr>
+        <w:drawing>
+          <wp:inline distT="0" distB="0" distL="0" distR="0" wp14:anchorId="0CFB869D" wp14:editId="7AE86065">
+            <wp:extent cx="5943600" cy="2832735"/>
+            <wp:effectExtent l="177800" t="177800" r="152400" b="164465"/>
+            <wp:docPr id="2" name="Picture 2"/>
+            <wp:cNvGraphicFramePr>
+              <a:graphicFrameLocks xmlns:a="http://schemas.openxmlformats.org/drawingml/2006/main" noChangeAspect="1"/>
+            </wp:cNvGraphicFramePr>
+            <a:graphic xmlns:a="http://schemas.openxmlformats.org/drawingml/2006/main">
+              <a:graphicData uri="http://schemas.openxmlformats.org/drawingml/2006/picture">
+                <pic:pic xmlns:pic="http://schemas.openxmlformats.org/drawingml/2006/picture">
+                  <pic:nvPicPr>
+                    <pic:cNvPr id="2" name="11-audit_board_sign_in_um.png"/>
+                    <pic:cNvPicPr/>
+                  </pic:nvPicPr>
+                  <pic:blipFill>
+                    <a:blip r:embed="rId8">
+                      <a:extLst>
+                        <a:ext uri="{28A0092B-C50C-407E-A947-70E740481C1C}">
+                          <a14:useLocalDpi xmlns:a14="http://schemas.microsoft.com/office/drawing/2010/main" val="0"/>
+                        </a:ext>
+                      </a:extLst>
+                    </a:blip>
+                    <a:stretch>
+                      <a:fillRect/>
+                    </a:stretch>
+                  </pic:blipFill>
+                  <pic:spPr>
+                    <a:xfrm>
+                      <a:off x="0" y="0"/>
+                      <a:ext cx="5943600" cy="2832735"/>
+                    </a:xfrm>
+                    <a:prstGeom prst="rect">
+                      <a:avLst/>
+                    </a:prstGeom>
+                    <a:effectLst>
+                      <a:glow rad="165100">
+                        <a:schemeClr val="accent1">
+                          <a:alpha val="40000"/>
+                        </a:schemeClr>
+                      </a:glow>
+                      <a:outerShdw sx="1000" sy="1000" algn="ctr" rotWithShape="0">
+                        <a:srgbClr val="000000"/>
+                      </a:outerShdw>
+                    </a:effectLst>
+                  </pic:spPr>
+                </pic:pic>
+              </a:graphicData>
+            </a:graphic>
+          </wp:inline>
+        </w:drawing>
+      </w:r>
     </w:p>
     <w:sectPr>
-      <w:headerReference w:type="even" r:id="rId7"/>
-      <w:headerReference w:type="default" r:id="rId8"/>
-      <w:footerReference w:type="even" r:id="rId9"/>
-      <w:footerReference w:type="default" r:id="rId10"/>
-      <w:headerReference w:type="first" r:id="rId11"/>
-      <w:footerReference w:type="first" r:id="rId12"/>
+      <w:headerReference w:type="even" r:id="rId9"/>
+      <w:headerReference w:type="default" r:id="rId10"/>
+      <w:footerReference w:type="even" r:id="rId11"/>
+      <w:footerReference w:type="default" r:id="rId12"/>
+      <w:headerReference w:type="first" r:id="rId13"/>
+      <w:footerReference w:type="first" r:id="rId14"/>
       <w:pgSz w:w="12240" w:h="15840"/>
       <w:pgMar w:top="1440" w:right="1440" w:bottom="1440" w:left="1440" w:header="720" w:footer="720" w:gutter="0"/>
       <w:cols w:space="720"/>
@@ -133,8 +204,6 @@
       <w:pStyle w:val="Footer"/>
       <w:ind w:right="360"/>
     </w:pPr>
-    <w:bookmarkStart w:id="0" w:name="_GoBack"/>
-    <w:bookmarkEnd w:id="0"/>
     <w:r>
       <w:rPr>
         <w:noProof/>
@@ -352,8 +421,366 @@
       <w:lvlJc w:val="left"/>
     </w:lvl>
   </w:abstractNum>
+  <w:abstractNum w:abstractNumId="1">
+    <w:nsid w:val="FFFFFF1D"/>
+    <w:multiLevelType w:val="multilevel"/>
+    <w:tmpl w:val="887C87DC"/>
+    <w:lvl w:ilvl="0">
+      <w:start w:val="1"/>
+      <w:numFmt w:val="bullet"/>
+      <w:lvlText w:val=""/>
+      <w:lvlJc w:val="left"/>
+      <w:pPr>
+        <w:tabs>
+          <w:tab w:val="num" w:pos="0"/>
+        </w:tabs>
+        <w:ind w:left="0" w:firstLine="0"/>
+      </w:pPr>
+      <w:rPr>
+        <w:rFonts w:ascii="Symbol" w:hAnsi="Symbol" w:hint="default"/>
+      </w:rPr>
+    </w:lvl>
+    <w:lvl w:ilvl="1">
+      <w:start w:val="1"/>
+      <w:numFmt w:val="bullet"/>
+      <w:lvlText w:val=""/>
+      <w:lvlJc w:val="left"/>
+      <w:pPr>
+        <w:tabs>
+          <w:tab w:val="num" w:pos="720"/>
+        </w:tabs>
+        <w:ind w:left="1080" w:hanging="360"/>
+      </w:pPr>
+      <w:rPr>
+        <w:rFonts w:ascii="Symbol" w:hAnsi="Symbol" w:hint="default"/>
+      </w:rPr>
+    </w:lvl>
+    <w:lvl w:ilvl="2">
+      <w:start w:val="1"/>
+      <w:numFmt w:val="bullet"/>
+      <w:lvlText w:val="o"/>
+      <w:lvlJc w:val="left"/>
+      <w:pPr>
+        <w:tabs>
+          <w:tab w:val="num" w:pos="1440"/>
+        </w:tabs>
+        <w:ind w:left="1800" w:hanging="360"/>
+      </w:pPr>
+      <w:rPr>
+        <w:rFonts w:ascii="Courier New" w:hAnsi="Courier New" w:cs="Courier New" w:hint="default"/>
+      </w:rPr>
+    </w:lvl>
+    <w:lvl w:ilvl="3">
+      <w:start w:val="1"/>
+      <w:numFmt w:val="bullet"/>
+      <w:lvlText w:val=""/>
+      <w:lvlJc w:val="left"/>
+      <w:pPr>
+        <w:tabs>
+          <w:tab w:val="num" w:pos="2160"/>
+        </w:tabs>
+        <w:ind w:left="2520" w:hanging="360"/>
+      </w:pPr>
+      <w:rPr>
+        <w:rFonts w:ascii="Wingdings" w:hAnsi="Wingdings" w:hint="default"/>
+      </w:rPr>
+    </w:lvl>
+    <w:lvl w:ilvl="4">
+      <w:start w:val="1"/>
+      <w:numFmt w:val="bullet"/>
+      <w:lvlText w:val=""/>
+      <w:lvlJc w:val="left"/>
+      <w:pPr>
+        <w:tabs>
+          <w:tab w:val="num" w:pos="2880"/>
+        </w:tabs>
+        <w:ind w:left="3240" w:hanging="360"/>
+      </w:pPr>
+      <w:rPr>
+        <w:rFonts w:ascii="Wingdings" w:hAnsi="Wingdings" w:hint="default"/>
+      </w:rPr>
+    </w:lvl>
+    <w:lvl w:ilvl="5">
+      <w:start w:val="1"/>
+      <w:numFmt w:val="bullet"/>
+      <w:lvlText w:val=""/>
+      <w:lvlJc w:val="left"/>
+      <w:pPr>
+        <w:tabs>
+          <w:tab w:val="num" w:pos="3600"/>
+        </w:tabs>
+        <w:ind w:left="3960" w:hanging="360"/>
+      </w:pPr>
+      <w:rPr>
+        <w:rFonts w:ascii="Symbol" w:hAnsi="Symbol" w:hint="default"/>
+      </w:rPr>
+    </w:lvl>
+    <w:lvl w:ilvl="6">
+      <w:start w:val="1"/>
+      <w:numFmt w:val="bullet"/>
+      <w:lvlText w:val="o"/>
+      <w:lvlJc w:val="left"/>
+      <w:pPr>
+        <w:tabs>
+          <w:tab w:val="num" w:pos="4320"/>
+        </w:tabs>
+        <w:ind w:left="4680" w:hanging="360"/>
+      </w:pPr>
+      <w:rPr>
+        <w:rFonts w:ascii="Courier New" w:hAnsi="Courier New" w:cs="Courier New" w:hint="default"/>
+      </w:rPr>
+    </w:lvl>
+    <w:lvl w:ilvl="7">
+      <w:start w:val="1"/>
+      <w:numFmt w:val="bullet"/>
+      <w:lvlText w:val=""/>
+      <w:lvlJc w:val="left"/>
+      <w:pPr>
+        <w:tabs>
+          <w:tab w:val="num" w:pos="5040"/>
+        </w:tabs>
+        <w:ind w:left="5400" w:hanging="360"/>
+      </w:pPr>
+      <w:rPr>
+        <w:rFonts w:ascii="Wingdings" w:hAnsi="Wingdings" w:hint="default"/>
+      </w:rPr>
+    </w:lvl>
+    <w:lvl w:ilvl="8">
+      <w:start w:val="1"/>
+      <w:numFmt w:val="bullet"/>
+      <w:lvlText w:val=""/>
+      <w:lvlJc w:val="left"/>
+      <w:pPr>
+        <w:tabs>
+          <w:tab w:val="num" w:pos="5760"/>
+        </w:tabs>
+        <w:ind w:left="6120" w:hanging="360"/>
+      </w:pPr>
+      <w:rPr>
+        <w:rFonts w:ascii="Wingdings" w:hAnsi="Wingdings" w:hint="default"/>
+      </w:rPr>
+    </w:lvl>
+  </w:abstractNum>
+  <w:abstractNum w:abstractNumId="2">
+    <w:nsid w:val="FFFFFF7C"/>
+    <w:multiLevelType w:val="singleLevel"/>
+    <w:tmpl w:val="04EAECD4"/>
+    <w:lvl w:ilvl="0">
+      <w:start w:val="1"/>
+      <w:numFmt w:val="decimal"/>
+      <w:lvlText w:val="%1."/>
+      <w:lvlJc w:val="left"/>
+      <w:pPr>
+        <w:tabs>
+          <w:tab w:val="num" w:pos="1800"/>
+        </w:tabs>
+        <w:ind w:left="1800" w:hanging="360"/>
+      </w:pPr>
+    </w:lvl>
+  </w:abstractNum>
+  <w:abstractNum w:abstractNumId="3">
+    <w:nsid w:val="FFFFFF7D"/>
+    <w:multiLevelType w:val="singleLevel"/>
+    <w:tmpl w:val="FF6ED436"/>
+    <w:lvl w:ilvl="0">
+      <w:start w:val="1"/>
+      <w:numFmt w:val="decimal"/>
+      <w:lvlText w:val="%1."/>
+      <w:lvlJc w:val="left"/>
+      <w:pPr>
+        <w:tabs>
+          <w:tab w:val="num" w:pos="1440"/>
+        </w:tabs>
+        <w:ind w:left="1440" w:hanging="360"/>
+      </w:pPr>
+    </w:lvl>
+  </w:abstractNum>
+  <w:abstractNum w:abstractNumId="4">
+    <w:nsid w:val="FFFFFF7E"/>
+    <w:multiLevelType w:val="singleLevel"/>
+    <w:tmpl w:val="B3625FD6"/>
+    <w:lvl w:ilvl="0">
+      <w:start w:val="1"/>
+      <w:numFmt w:val="decimal"/>
+      <w:lvlText w:val="%1."/>
+      <w:lvlJc w:val="left"/>
+      <w:pPr>
+        <w:tabs>
+          <w:tab w:val="num" w:pos="1080"/>
+        </w:tabs>
+        <w:ind w:left="1080" w:hanging="360"/>
+      </w:pPr>
+    </w:lvl>
+  </w:abstractNum>
+  <w:abstractNum w:abstractNumId="5">
+    <w:nsid w:val="FFFFFF7F"/>
+    <w:multiLevelType w:val="singleLevel"/>
+    <w:tmpl w:val="236A1C82"/>
+    <w:lvl w:ilvl="0">
+      <w:start w:val="1"/>
+      <w:numFmt w:val="decimal"/>
+      <w:lvlText w:val="%1."/>
+      <w:lvlJc w:val="left"/>
+      <w:pPr>
+        <w:tabs>
+          <w:tab w:val="num" w:pos="720"/>
+        </w:tabs>
+        <w:ind w:left="720" w:hanging="360"/>
+      </w:pPr>
+    </w:lvl>
+  </w:abstractNum>
+  <w:abstractNum w:abstractNumId="6">
+    <w:nsid w:val="FFFFFF80"/>
+    <w:multiLevelType w:val="singleLevel"/>
+    <w:tmpl w:val="AFA86018"/>
+    <w:lvl w:ilvl="0">
+      <w:start w:val="1"/>
+      <w:numFmt w:val="bullet"/>
+      <w:lvlText w:val=""/>
+      <w:lvlJc w:val="left"/>
+      <w:pPr>
+        <w:tabs>
+          <w:tab w:val="num" w:pos="1800"/>
+        </w:tabs>
+        <w:ind w:left="1800" w:hanging="360"/>
+      </w:pPr>
+      <w:rPr>
+        <w:rFonts w:ascii="Symbol" w:hAnsi="Symbol" w:hint="default"/>
+      </w:rPr>
+    </w:lvl>
+  </w:abstractNum>
+  <w:abstractNum w:abstractNumId="7">
+    <w:nsid w:val="FFFFFF81"/>
+    <w:multiLevelType w:val="singleLevel"/>
+    <w:tmpl w:val="8592925E"/>
+    <w:lvl w:ilvl="0">
+      <w:start w:val="1"/>
+      <w:numFmt w:val="bullet"/>
+      <w:lvlText w:val=""/>
+      <w:lvlJc w:val="left"/>
+      <w:pPr>
+        <w:tabs>
+          <w:tab w:val="num" w:pos="1440"/>
+        </w:tabs>
+        <w:ind w:left="1440" w:hanging="360"/>
+      </w:pPr>
+      <w:rPr>
+        <w:rFonts w:ascii="Symbol" w:hAnsi="Symbol" w:hint="default"/>
+      </w:rPr>
+    </w:lvl>
+  </w:abstractNum>
+  <w:abstractNum w:abstractNumId="8">
+    <w:nsid w:val="FFFFFF82"/>
+    <w:multiLevelType w:val="singleLevel"/>
+    <w:tmpl w:val="52366B28"/>
+    <w:lvl w:ilvl="0">
+      <w:start w:val="1"/>
+      <w:numFmt w:val="bullet"/>
+      <w:lvlText w:val=""/>
+      <w:lvlJc w:val="left"/>
+      <w:pPr>
+        <w:tabs>
+          <w:tab w:val="num" w:pos="1080"/>
+        </w:tabs>
+        <w:ind w:left="1080" w:hanging="360"/>
+      </w:pPr>
+      <w:rPr>
+        <w:rFonts w:ascii="Symbol" w:hAnsi="Symbol" w:hint="default"/>
+      </w:rPr>
+    </w:lvl>
+  </w:abstractNum>
+  <w:abstractNum w:abstractNumId="9">
+    <w:nsid w:val="FFFFFF83"/>
+    <w:multiLevelType w:val="singleLevel"/>
+    <w:tmpl w:val="3E62B072"/>
+    <w:lvl w:ilvl="0">
+      <w:start w:val="1"/>
+      <w:numFmt w:val="bullet"/>
+      <w:lvlText w:val=""/>
+      <w:lvlJc w:val="left"/>
+      <w:pPr>
+        <w:tabs>
+          <w:tab w:val="num" w:pos="720"/>
+        </w:tabs>
+        <w:ind w:left="720" w:hanging="360"/>
+      </w:pPr>
+      <w:rPr>
+        <w:rFonts w:ascii="Symbol" w:hAnsi="Symbol" w:hint="default"/>
+      </w:rPr>
+    </w:lvl>
+  </w:abstractNum>
+  <w:abstractNum w:abstractNumId="10">
+    <w:nsid w:val="FFFFFF88"/>
+    <w:multiLevelType w:val="singleLevel"/>
+    <w:tmpl w:val="6E681C2C"/>
+    <w:lvl w:ilvl="0">
+      <w:start w:val="1"/>
+      <w:numFmt w:val="decimal"/>
+      <w:lvlText w:val="%1."/>
+      <w:lvlJc w:val="left"/>
+      <w:pPr>
+        <w:tabs>
+          <w:tab w:val="num" w:pos="360"/>
+        </w:tabs>
+        <w:ind w:left="360" w:hanging="360"/>
+      </w:pPr>
+    </w:lvl>
+  </w:abstractNum>
+  <w:abstractNum w:abstractNumId="11">
+    <w:nsid w:val="FFFFFF89"/>
+    <w:multiLevelType w:val="singleLevel"/>
+    <w:tmpl w:val="23025D78"/>
+    <w:lvl w:ilvl="0">
+      <w:start w:val="1"/>
+      <w:numFmt w:val="bullet"/>
+      <w:lvlText w:val=""/>
+      <w:lvlJc w:val="left"/>
+      <w:pPr>
+        <w:tabs>
+          <w:tab w:val="num" w:pos="360"/>
+        </w:tabs>
+        <w:ind w:left="360" w:hanging="360"/>
+      </w:pPr>
+      <w:rPr>
+        <w:rFonts w:ascii="Symbol" w:hAnsi="Symbol" w:hint="default"/>
+      </w:rPr>
+    </w:lvl>
+  </w:abstractNum>
   <w:num w:numId="1">
     <w:abstractNumId w:val="0"/>
+  </w:num>
+  <w:num w:numId="2">
+    <w:abstractNumId w:val="1"/>
+  </w:num>
+  <w:num w:numId="3">
+    <w:abstractNumId w:val="2"/>
+  </w:num>
+  <w:num w:numId="4">
+    <w:abstractNumId w:val="3"/>
+  </w:num>
+  <w:num w:numId="5">
+    <w:abstractNumId w:val="4"/>
+  </w:num>
+  <w:num w:numId="6">
+    <w:abstractNumId w:val="5"/>
+  </w:num>
+  <w:num w:numId="7">
+    <w:abstractNumId w:val="10"/>
+  </w:num>
+  <w:num w:numId="8">
+    <w:abstractNumId w:val="6"/>
+  </w:num>
+  <w:num w:numId="9">
+    <w:abstractNumId w:val="7"/>
+  </w:num>
+  <w:num w:numId="10">
+    <w:abstractNumId w:val="8"/>
+  </w:num>
+  <w:num w:numId="11">
+    <w:abstractNumId w:val="9"/>
+  </w:num>
+  <w:num w:numId="12">
+    <w:abstractNumId w:val="11"/>
   </w:num>
 </w:numbering>
 </file>
@@ -865,6 +1292,7 @@
   <w:style w:type="paragraph" w:styleId="BodyText">
     <w:name w:val="Body Text"/>
     <w:basedOn w:val="Normal"/>
+    <w:link w:val="BodyTextChar"/>
     <w:qFormat/>
     <w:pPr>
       <w:spacing w:before="180" w:after="180"/>
@@ -1123,6 +1551,12 @@
     <w:semiHidden/>
     <w:unhideWhenUsed/>
     <w:rsid w:val="00DF23DA"/>
+  </w:style>
+  <w:style w:type="character" w:customStyle="1" w:styleId="BodyTextChar">
+    <w:name w:val="Body Text Char"/>
+    <w:basedOn w:val="DefaultParagraphFont"/>
+    <w:link w:val="BodyText"/>
+    <w:rsid w:val="00482464"/>
   </w:style>
 </w:styles>
 </file>
@@ -1443,4 +1877,16 @@
   </a:objectDefaults>
   <a:extraClrSchemeLst/>
 </a:theme>
+</file>
+
+<file path=customXml/item1.xml><?xml version="1.0" encoding="utf-8"?>
+<b:Sources xmlns:b="http://schemas.openxmlformats.org/officeDocument/2006/bibliography" xmlns="http://schemas.openxmlformats.org/officeDocument/2006/bibliography" SelectedStyle="/APASixthEditionOfficeOnline.xsl" StyleName="APA"/>
+</file>
+
+<file path=customXml/itemProps1.xml><?xml version="1.0" encoding="utf-8"?>
+<ds:datastoreItem xmlns:ds="http://schemas.openxmlformats.org/officeDocument/2006/customXml" ds:itemID="{07903558-4A86-F045-98DA-D9AAB62FE633}">
+  <ds:schemaRefs>
+    <ds:schemaRef ds:uri="http://schemas.openxmlformats.org/officeDocument/2006/bibliography"/>
+  </ds:schemaRefs>
+</ds:datastoreItem>
 </file>
</xml_diff>

<commit_message>
changed footer in reference file, tested screenshots
</commit_message>
<xml_diff>
--- a/docs/reference_fandf_pages.docx
+++ b/docs/reference_fandf_pages.docx
@@ -6,8 +6,6 @@
       <w:r>
         <w:t>Hello world.</w:t>
       </w:r>
-      <w:bookmarkStart w:id="0" w:name="_GoBack"/>
-      <w:bookmarkEnd w:id="0"/>
     </w:p>
     <w:p/>
     <w:p/>
@@ -204,18 +202,19 @@
       <w:pStyle w:val="Footer"/>
       <w:ind w:right="360"/>
     </w:pPr>
+    <w:bookmarkStart w:id="0" w:name="_GoBack"/>
     <w:r>
       <w:rPr>
         <w:noProof/>
       </w:rPr>
       <w:drawing>
-        <wp:anchor distT="152400" distB="152400" distL="152400" distR="152400" simplePos="0" relativeHeight="251659264" behindDoc="1" locked="0" layoutInCell="1" allowOverlap="1" wp14:anchorId="7F376882" wp14:editId="0BB14D79">
+        <wp:anchor distT="152400" distB="152400" distL="152400" distR="152400" simplePos="0" relativeHeight="251659264" behindDoc="1" locked="0" layoutInCell="1" allowOverlap="1" wp14:anchorId="7F376882" wp14:editId="4BD7CC91">
           <wp:simplePos x="0" y="0"/>
           <wp:positionH relativeFrom="page">
             <wp:posOffset>914400</wp:posOffset>
           </wp:positionH>
           <wp:positionV relativeFrom="page">
-            <wp:posOffset>9396095</wp:posOffset>
+            <wp:posOffset>9196168</wp:posOffset>
           </wp:positionV>
           <wp:extent cx="1657350" cy="481330"/>
           <wp:effectExtent l="0" t="0" r="0" b="0"/>
@@ -259,6 +258,7 @@
         </wp:anchor>
       </w:drawing>
     </w:r>
+    <w:bookmarkEnd w:id="0"/>
   </w:p>
   <w:p>
     <w:pPr>
@@ -1884,7 +1884,7 @@
 </file>
 
 <file path=customXml/itemProps1.xml><?xml version="1.0" encoding="utf-8"?>
-<ds:datastoreItem xmlns:ds="http://schemas.openxmlformats.org/officeDocument/2006/customXml" ds:itemID="{07903558-4A86-F045-98DA-D9AAB62FE633}">
+<ds:datastoreItem xmlns:ds="http://schemas.openxmlformats.org/officeDocument/2006/customXml" ds:itemID="{48B2E66F-17E7-1B45-81D5-A442124768AA}">
   <ds:schemaRefs>
     <ds:schemaRef ds:uri="http://schemas.openxmlformats.org/officeDocument/2006/bibliography"/>
   </ds:schemaRefs>

</xml_diff>